<commit_message>
subida de datos autom├ítica APUNTES
</commit_message>
<xml_diff>
--- a/misapuntes/entorno/diagramas.docx
+++ b/misapuntes/entorno/diagramas.docx
@@ -1004,6 +1004,762 @@
     <w:p>
       <w:r>
         <w:t>anterior</w:t>
+      </w:r>
+    </w:p>
+    <w:p>
+      <w:r>
+        <w:br w:type="page"/>
+      </w:r>
+    </w:p>
+    <w:p>
+      <w:r>
+        <w:lastRenderedPageBreak/>
+        <w:t xml:space="preserve">Los avisos de cambios en horarios y jornadas laborables, de los administrativos del sistema </w:t>
+      </w:r>
+    </w:p>
+    <w:p>
+      <w:r>
+        <w:t xml:space="preserve">de salud de Castilla y León, se publican en forma de circulares </w:t>
+      </w:r>
+    </w:p>
+    <w:p/>
+    <w:tbl>
+      <w:tblPr>
+        <w:tblStyle w:val="Tablaconcuadrcula"/>
+        <w:tblW w:w="0" w:type="auto"/>
+        <w:tblLook w:val="04A0" w:firstRow="1" w:lastRow="0" w:firstColumn="1" w:lastColumn="0" w:noHBand="0" w:noVBand="1"/>
+      </w:tblPr>
+      <w:tblGrid>
+        <w:gridCol w:w="1413"/>
+        <w:gridCol w:w="2273"/>
+        <w:gridCol w:w="2393"/>
+        <w:gridCol w:w="2415"/>
+      </w:tblGrid>
+      <w:tr>
+        <w:trPr>
+          <w:trHeight w:val="269"/>
+        </w:trPr>
+        <w:tc>
+          <w:tcPr>
+            <w:tcW w:w="1413" w:type="dxa"/>
+          </w:tcPr>
+          <w:p>
+            <w:r>
+              <w:t>Usuario</w:t>
+            </w:r>
+          </w:p>
+        </w:tc>
+        <w:tc>
+          <w:tcPr>
+            <w:tcW w:w="2273" w:type="dxa"/>
+          </w:tcPr>
+          <w:p>
+            <w:r>
+              <w:t>Crear Circular</w:t>
+            </w:r>
+          </w:p>
+        </w:tc>
+        <w:tc>
+          <w:tcPr>
+            <w:tcW w:w="2393" w:type="dxa"/>
+          </w:tcPr>
+          <w:p>
+            <w:r>
+              <w:t>Controlador</w:t>
+            </w:r>
+          </w:p>
+        </w:tc>
+        <w:tc>
+          <w:tcPr>
+            <w:tcW w:w="2415" w:type="dxa"/>
+          </w:tcPr>
+          <w:p>
+            <w:r>
+              <w:t>DB</w:t>
+            </w:r>
+          </w:p>
+        </w:tc>
+      </w:tr>
+      <w:tr>
+        <w:trPr>
+          <w:trHeight w:val="269"/>
+        </w:trPr>
+        <w:tc>
+          <w:tcPr>
+            <w:tcW w:w="3686" w:type="dxa"/>
+            <w:gridSpan w:val="2"/>
+          </w:tcPr>
+          <w:p>
+            <w:r>
+              <w:t>CrearCircular</w:t>
+            </w:r>
+          </w:p>
+        </w:tc>
+        <w:tc>
+          <w:tcPr>
+            <w:tcW w:w="2393" w:type="dxa"/>
+          </w:tcPr>
+          <w:p/>
+        </w:tc>
+        <w:tc>
+          <w:tcPr>
+            <w:tcW w:w="2415" w:type="dxa"/>
+          </w:tcPr>
+          <w:p/>
+        </w:tc>
+      </w:tr>
+      <w:tr>
+        <w:trPr>
+          <w:trHeight w:val="269"/>
+        </w:trPr>
+        <w:tc>
+          <w:tcPr>
+            <w:tcW w:w="1413" w:type="dxa"/>
+          </w:tcPr>
+          <w:p/>
+        </w:tc>
+        <w:tc>
+          <w:tcPr>
+            <w:tcW w:w="2273" w:type="dxa"/>
+          </w:tcPr>
+          <w:p>
+            <w:r>
+              <w:t>pedirArchivo()</w:t>
+            </w:r>
+          </w:p>
+        </w:tc>
+        <w:tc>
+          <w:tcPr>
+            <w:tcW w:w="2393" w:type="dxa"/>
+          </w:tcPr>
+          <w:p/>
+        </w:tc>
+        <w:tc>
+          <w:tcPr>
+            <w:tcW w:w="2415" w:type="dxa"/>
+          </w:tcPr>
+          <w:p/>
+        </w:tc>
+      </w:tr>
+      <w:tr>
+        <w:trPr>
+          <w:trHeight w:val="269"/>
+        </w:trPr>
+        <w:tc>
+          <w:tcPr>
+            <w:tcW w:w="1413" w:type="dxa"/>
+          </w:tcPr>
+          <w:p>
+            <w:r>
+              <w:t>Subir archvio</w:t>
+            </w:r>
+          </w:p>
+        </w:tc>
+        <w:tc>
+          <w:tcPr>
+            <w:tcW w:w="2273" w:type="dxa"/>
+          </w:tcPr>
+          <w:p/>
+        </w:tc>
+        <w:tc>
+          <w:tcPr>
+            <w:tcW w:w="2393" w:type="dxa"/>
+          </w:tcPr>
+          <w:p/>
+        </w:tc>
+        <w:tc>
+          <w:tcPr>
+            <w:tcW w:w="2415" w:type="dxa"/>
+          </w:tcPr>
+          <w:p/>
+        </w:tc>
+      </w:tr>
+      <w:tr>
+        <w:trPr>
+          <w:trHeight w:val="269"/>
+        </w:trPr>
+        <w:tc>
+          <w:tcPr>
+            <w:tcW w:w="1413" w:type="dxa"/>
+          </w:tcPr>
+          <w:p/>
+        </w:tc>
+        <w:tc>
+          <w:tcPr>
+            <w:tcW w:w="2273" w:type="dxa"/>
+          </w:tcPr>
+          <w:p>
+            <w:r>
+              <w:t>Confirmaicon()</w:t>
+            </w:r>
+          </w:p>
+        </w:tc>
+        <w:tc>
+          <w:tcPr>
+            <w:tcW w:w="2393" w:type="dxa"/>
+          </w:tcPr>
+          <w:p/>
+        </w:tc>
+        <w:tc>
+          <w:tcPr>
+            <w:tcW w:w="2415" w:type="dxa"/>
+          </w:tcPr>
+          <w:p/>
+        </w:tc>
+      </w:tr>
+      <w:tr>
+        <w:trPr>
+          <w:trHeight w:val="269"/>
+        </w:trPr>
+        <w:tc>
+          <w:tcPr>
+            <w:tcW w:w="1413" w:type="dxa"/>
+          </w:tcPr>
+          <w:p>
+            <w:r>
+              <w:t>Se acepta</w:t>
+            </w:r>
+          </w:p>
+        </w:tc>
+        <w:tc>
+          <w:tcPr>
+            <w:tcW w:w="2273" w:type="dxa"/>
+          </w:tcPr>
+          <w:p/>
+        </w:tc>
+        <w:tc>
+          <w:tcPr>
+            <w:tcW w:w="2393" w:type="dxa"/>
+          </w:tcPr>
+          <w:p/>
+        </w:tc>
+        <w:tc>
+          <w:tcPr>
+            <w:tcW w:w="2415" w:type="dxa"/>
+          </w:tcPr>
+          <w:p/>
+        </w:tc>
+      </w:tr>
+      <w:tr>
+        <w:trPr>
+          <w:trHeight w:val="269"/>
+        </w:trPr>
+        <w:tc>
+          <w:tcPr>
+            <w:tcW w:w="1413" w:type="dxa"/>
+          </w:tcPr>
+          <w:p/>
+        </w:tc>
+        <w:tc>
+          <w:tcPr>
+            <w:tcW w:w="7081" w:type="dxa"/>
+            <w:gridSpan w:val="3"/>
+          </w:tcPr>
+          <w:p>
+            <w:r>
+              <w:t>comprobarExistencia()</w:t>
+            </w:r>
+          </w:p>
+        </w:tc>
+      </w:tr>
+      <w:tr>
+        <w:trPr>
+          <w:trHeight w:val="269"/>
+        </w:trPr>
+        <w:tc>
+          <w:tcPr>
+            <w:tcW w:w="1413" w:type="dxa"/>
+          </w:tcPr>
+          <w:p/>
+        </w:tc>
+        <w:tc>
+          <w:tcPr>
+            <w:tcW w:w="2273" w:type="dxa"/>
+          </w:tcPr>
+          <w:p/>
+        </w:tc>
+        <w:tc>
+          <w:tcPr>
+            <w:tcW w:w="4808" w:type="dxa"/>
+            <w:gridSpan w:val="2"/>
+          </w:tcPr>
+          <w:p>
+            <w:r>
+              <w:t>Buscar(archivo)</w:t>
+            </w:r>
+          </w:p>
+        </w:tc>
+      </w:tr>
+      <w:tr>
+        <w:trPr>
+          <w:trHeight w:val="269"/>
+        </w:trPr>
+        <w:tc>
+          <w:tcPr>
+            <w:tcW w:w="1413" w:type="dxa"/>
+          </w:tcPr>
+          <w:p/>
+        </w:tc>
+        <w:tc>
+          <w:tcPr>
+            <w:tcW w:w="2273" w:type="dxa"/>
+          </w:tcPr>
+          <w:p>
+            <w:pPr>
+              <w:jc w:val="right"/>
+            </w:pPr>
+          </w:p>
+        </w:tc>
+        <w:tc>
+          <w:tcPr>
+            <w:tcW w:w="4808" w:type="dxa"/>
+            <w:gridSpan w:val="2"/>
+          </w:tcPr>
+          <w:p>
+            <w:pPr>
+              <w:jc w:val="right"/>
+            </w:pPr>
+            <w:r>
+              <w:t>&lt;- Return</w:t>
+            </w:r>
+          </w:p>
+        </w:tc>
+      </w:tr>
+      <w:tr>
+        <w:trPr>
+          <w:trHeight w:val="269"/>
+        </w:trPr>
+        <w:tc>
+          <w:tcPr>
+            <w:tcW w:w="1413" w:type="dxa"/>
+          </w:tcPr>
+          <w:p>
+            <w:pPr>
+              <w:jc w:val="center"/>
+            </w:pPr>
+          </w:p>
+        </w:tc>
+        <w:tc>
+          <w:tcPr>
+            <w:tcW w:w="7081" w:type="dxa"/>
+            <w:gridSpan w:val="3"/>
+          </w:tcPr>
+          <w:p>
+            <w:pPr>
+              <w:jc w:val="center"/>
+            </w:pPr>
+            <w:r>
+              <w:t>Si existe:</w:t>
+            </w:r>
+          </w:p>
+        </w:tc>
+      </w:tr>
+      <w:tr>
+        <w:trPr>
+          <w:trHeight w:val="269"/>
+        </w:trPr>
+        <w:tc>
+          <w:tcPr>
+            <w:tcW w:w="1413" w:type="dxa"/>
+          </w:tcPr>
+          <w:p>
+            <w:pPr>
+              <w:jc w:val="center"/>
+            </w:pPr>
+          </w:p>
+        </w:tc>
+        <w:tc>
+          <w:tcPr>
+            <w:tcW w:w="2273" w:type="dxa"/>
+          </w:tcPr>
+          <w:p>
+            <w:pPr>
+              <w:jc w:val="center"/>
+            </w:pPr>
+            <w:r>
+              <w:t>sobreEscribir()</w:t>
+            </w:r>
+          </w:p>
+        </w:tc>
+        <w:tc>
+          <w:tcPr>
+            <w:tcW w:w="2393" w:type="dxa"/>
+          </w:tcPr>
+          <w:p>
+            <w:pPr>
+              <w:jc w:val="center"/>
+            </w:pPr>
+          </w:p>
+        </w:tc>
+        <w:tc>
+          <w:tcPr>
+            <w:tcW w:w="2415" w:type="dxa"/>
+          </w:tcPr>
+          <w:p>
+            <w:pPr>
+              <w:jc w:val="center"/>
+            </w:pPr>
+          </w:p>
+        </w:tc>
+      </w:tr>
+      <w:tr>
+        <w:trPr>
+          <w:trHeight w:val="269"/>
+        </w:trPr>
+        <w:tc>
+          <w:tcPr>
+            <w:tcW w:w="1413" w:type="dxa"/>
+          </w:tcPr>
+          <w:p>
+            <w:r>
+              <w:t>Return si</w:t>
+            </w:r>
+          </w:p>
+        </w:tc>
+        <w:tc>
+          <w:tcPr>
+            <w:tcW w:w="2273" w:type="dxa"/>
+          </w:tcPr>
+          <w:p>
+            <w:pPr>
+              <w:jc w:val="center"/>
+            </w:pPr>
+          </w:p>
+        </w:tc>
+        <w:tc>
+          <w:tcPr>
+            <w:tcW w:w="2393" w:type="dxa"/>
+          </w:tcPr>
+          <w:p>
+            <w:pPr>
+              <w:jc w:val="center"/>
+            </w:pPr>
+          </w:p>
+        </w:tc>
+        <w:tc>
+          <w:tcPr>
+            <w:tcW w:w="2415" w:type="dxa"/>
+          </w:tcPr>
+          <w:p>
+            <w:pPr>
+              <w:jc w:val="center"/>
+            </w:pPr>
+          </w:p>
+        </w:tc>
+      </w:tr>
+      <w:tr>
+        <w:trPr>
+          <w:trHeight w:val="269"/>
+        </w:trPr>
+        <w:tc>
+          <w:tcPr>
+            <w:tcW w:w="1413" w:type="dxa"/>
+          </w:tcPr>
+          <w:p>
+            <w:pPr>
+              <w:jc w:val="center"/>
+            </w:pPr>
+          </w:p>
+        </w:tc>
+        <w:tc>
+          <w:tcPr>
+            <w:tcW w:w="2273" w:type="dxa"/>
+          </w:tcPr>
+          <w:p/>
+        </w:tc>
+        <w:tc>
+          <w:tcPr>
+            <w:tcW w:w="4808" w:type="dxa"/>
+            <w:gridSpan w:val="2"/>
+          </w:tcPr>
+          <w:p>
+            <w:r>
+              <w:t>eliminarCircular()</w:t>
+            </w:r>
+          </w:p>
+        </w:tc>
+      </w:tr>
+      <w:tr>
+        <w:trPr>
+          <w:trHeight w:val="269"/>
+        </w:trPr>
+        <w:tc>
+          <w:tcPr>
+            <w:tcW w:w="1413" w:type="dxa"/>
+          </w:tcPr>
+          <w:p>
+            <w:pPr>
+              <w:jc w:val="center"/>
+            </w:pPr>
+          </w:p>
+        </w:tc>
+        <w:tc>
+          <w:tcPr>
+            <w:tcW w:w="4666" w:type="dxa"/>
+            <w:gridSpan w:val="2"/>
+          </w:tcPr>
+          <w:p>
+            <w:r>
+              <w:t>subirNuevaCircular()</w:t>
+            </w:r>
+          </w:p>
+        </w:tc>
+        <w:tc>
+          <w:tcPr>
+            <w:tcW w:w="2415" w:type="dxa"/>
+          </w:tcPr>
+          <w:p/>
+        </w:tc>
+      </w:tr>
+      <w:tr>
+        <w:trPr>
+          <w:trHeight w:val="269"/>
+        </w:trPr>
+        <w:tc>
+          <w:tcPr>
+            <w:tcW w:w="1413" w:type="dxa"/>
+          </w:tcPr>
+          <w:p>
+            <w:pPr>
+              <w:jc w:val="center"/>
+            </w:pPr>
+          </w:p>
+        </w:tc>
+        <w:tc>
+          <w:tcPr>
+            <w:tcW w:w="2273" w:type="dxa"/>
+          </w:tcPr>
+          <w:p/>
+        </w:tc>
+        <w:tc>
+          <w:tcPr>
+            <w:tcW w:w="4808" w:type="dxa"/>
+            <w:gridSpan w:val="2"/>
+          </w:tcPr>
+          <w:p>
+            <w:r>
+              <w:t>subirArchivo(archivo)</w:t>
+            </w:r>
+          </w:p>
+        </w:tc>
+      </w:tr>
+      <w:tr>
+        <w:trPr>
+          <w:trHeight w:val="269"/>
+        </w:trPr>
+        <w:tc>
+          <w:tcPr>
+            <w:tcW w:w="1413" w:type="dxa"/>
+          </w:tcPr>
+          <w:p>
+            <w:r>
+              <w:t>return no</w:t>
+            </w:r>
+          </w:p>
+        </w:tc>
+        <w:tc>
+          <w:tcPr>
+            <w:tcW w:w="2273" w:type="dxa"/>
+          </w:tcPr>
+          <w:p/>
+        </w:tc>
+        <w:tc>
+          <w:tcPr>
+            <w:tcW w:w="2393" w:type="dxa"/>
+          </w:tcPr>
+          <w:p/>
+        </w:tc>
+        <w:tc>
+          <w:tcPr>
+            <w:tcW w:w="2415" w:type="dxa"/>
+          </w:tcPr>
+          <w:p/>
+        </w:tc>
+      </w:tr>
+      <w:tr>
+        <w:trPr>
+          <w:trHeight w:val="269"/>
+        </w:trPr>
+        <w:tc>
+          <w:tcPr>
+            <w:tcW w:w="1413" w:type="dxa"/>
+          </w:tcPr>
+          <w:p/>
+        </w:tc>
+        <w:tc>
+          <w:tcPr>
+            <w:tcW w:w="2273" w:type="dxa"/>
+          </w:tcPr>
+          <w:p>
+            <w:r>
+              <w:t>Exit()</w:t>
+            </w:r>
+          </w:p>
+        </w:tc>
+        <w:tc>
+          <w:tcPr>
+            <w:tcW w:w="2393" w:type="dxa"/>
+          </w:tcPr>
+          <w:p/>
+        </w:tc>
+        <w:tc>
+          <w:tcPr>
+            <w:tcW w:w="2415" w:type="dxa"/>
+          </w:tcPr>
+          <w:p/>
+        </w:tc>
+      </w:tr>
+      <w:tr>
+        <w:trPr>
+          <w:trHeight w:val="269"/>
+        </w:trPr>
+        <w:tc>
+          <w:tcPr>
+            <w:tcW w:w="1413" w:type="dxa"/>
+          </w:tcPr>
+          <w:p>
+            <w:pPr>
+              <w:jc w:val="center"/>
+            </w:pPr>
+          </w:p>
+        </w:tc>
+        <w:tc>
+          <w:tcPr>
+            <w:tcW w:w="7081" w:type="dxa"/>
+            <w:gridSpan w:val="3"/>
+          </w:tcPr>
+          <w:p>
+            <w:pPr>
+              <w:jc w:val="center"/>
+            </w:pPr>
+            <w:r>
+              <w:t>No existe:</w:t>
+            </w:r>
+          </w:p>
+        </w:tc>
+      </w:tr>
+      <w:tr>
+        <w:trPr>
+          <w:trHeight w:val="269"/>
+        </w:trPr>
+        <w:tc>
+          <w:tcPr>
+            <w:tcW w:w="1413" w:type="dxa"/>
+          </w:tcPr>
+          <w:p>
+            <w:pPr>
+              <w:jc w:val="center"/>
+            </w:pPr>
+          </w:p>
+        </w:tc>
+        <w:tc>
+          <w:tcPr>
+            <w:tcW w:w="4666" w:type="dxa"/>
+            <w:gridSpan w:val="2"/>
+          </w:tcPr>
+          <w:p>
+            <w:r>
+              <w:t>subirNuevaCircular()</w:t>
+            </w:r>
+          </w:p>
+        </w:tc>
+        <w:tc>
+          <w:tcPr>
+            <w:tcW w:w="2415" w:type="dxa"/>
+          </w:tcPr>
+          <w:p/>
+        </w:tc>
+      </w:tr>
+      <w:tr>
+        <w:trPr>
+          <w:trHeight w:val="269"/>
+        </w:trPr>
+        <w:tc>
+          <w:tcPr>
+            <w:tcW w:w="1413" w:type="dxa"/>
+          </w:tcPr>
+          <w:p>
+            <w:pPr>
+              <w:jc w:val="center"/>
+            </w:pPr>
+          </w:p>
+        </w:tc>
+        <w:tc>
+          <w:tcPr>
+            <w:tcW w:w="2273" w:type="dxa"/>
+          </w:tcPr>
+          <w:p/>
+        </w:tc>
+        <w:tc>
+          <w:tcPr>
+            <w:tcW w:w="4808" w:type="dxa"/>
+            <w:gridSpan w:val="2"/>
+          </w:tcPr>
+          <w:p>
+            <w:r>
+              <w:t>Subir(archivo) -&gt;</w:t>
+            </w:r>
+          </w:p>
+        </w:tc>
+      </w:tr>
+      <w:tr>
+        <w:trPr>
+          <w:trHeight w:val="269"/>
+        </w:trPr>
+        <w:tc>
+          <w:tcPr>
+            <w:tcW w:w="3686" w:type="dxa"/>
+            <w:gridSpan w:val="2"/>
+          </w:tcPr>
+          <w:p>
+            <w:r>
+              <w:t xml:space="preserve">Fin del proceso </w:t>
+            </w:r>
+          </w:p>
+        </w:tc>
+        <w:tc>
+          <w:tcPr>
+            <w:tcW w:w="2393" w:type="dxa"/>
+          </w:tcPr>
+          <w:p/>
+        </w:tc>
+        <w:tc>
+          <w:tcPr>
+            <w:tcW w:w="2415" w:type="dxa"/>
+          </w:tcPr>
+          <w:p/>
+        </w:tc>
+      </w:tr>
+    </w:tbl>
+    <w:p/>
+    <w:p>
+      <w:r>
+        <w:t>b. Se accede a la sección de circulares y se selecciona la opción “nueva circular”.</w:t>
+      </w:r>
+    </w:p>
+    <w:p>
+      <w:r>
+        <w:t xml:space="preserve">c. Se selecciona el archivo de la circular y se acepta cuando el sistema pida la confirmación </w:t>
+      </w:r>
+    </w:p>
+    <w:p>
+      <w:r>
+        <w:t>de la subida.</w:t>
+      </w:r>
+    </w:p>
+    <w:p>
+      <w:r>
+        <w:t xml:space="preserve">d. Si ya está esa circular almacenada, se preguntará al usuario si quiere sobre-escribir la </w:t>
+      </w:r>
+    </w:p>
+    <w:p>
+      <w:r>
+        <w:t>existente. En caso afirmativo se sobre-escribe, en caso contrario se termina el proceso.</w:t>
+      </w:r>
+    </w:p>
+    <w:p>
+      <w:r>
+        <w:t>e. Si no existía previamente dicha circular en el sistema, se almacenará en BBDD.</w:t>
       </w:r>
     </w:p>
     <w:sectPr>
@@ -1881,7 +2637,7 @@
   <w:style w:type="paragraph" w:default="1" w:styleId="Normal">
     <w:name w:val="Normal"/>
     <w:qFormat/>
-    <w:rsid w:val="007E78AD"/>
+    <w:rsid w:val="00850D9A"/>
   </w:style>
   <w:style w:type="character" w:default="1" w:styleId="Fuentedeprrafopredeter">
     <w:name w:val="Default Paragraph Font"/>

</xml_diff>